<commit_message>
revisi tas join, join multitable
</commit_message>
<xml_diff>
--- a/lilyan/Join Multiple Table/Query Join Multiple Table.docx
+++ b/lilyan/Join Multiple Table/Query Join Multiple Table.docx
@@ -67,134 +67,64 @@
           <w:sz w:val="24"/>
           <w:szCs w:val="24"/>
         </w:rPr>
-        <w:t xml:space="preserve">SELECT nama_obat, </w:t>
-      </w:r>
-      <w:r>
-        <w:rPr>
-          <w:rFonts w:ascii="Times New Roman" w:hAnsi="Times New Roman" w:cs="Times New Roman"/>
-          <w:sz w:val="24"/>
-          <w:szCs w:val="24"/>
-        </w:rPr>
-        <w:t xml:space="preserve">jenis_obat, </w:t>
-      </w:r>
-      <w:r>
-        <w:rPr>
-          <w:rFonts w:ascii="Times New Roman" w:hAnsi="Times New Roman" w:cs="Times New Roman"/>
-          <w:sz w:val="24"/>
-          <w:szCs w:val="24"/>
-        </w:rPr>
-        <w:t>harga, stok_obat, transaksi.id, jumlah_obat, nama_pelanggan,</w:t>
-      </w:r>
-      <w:r>
-        <w:rPr>
-          <w:rFonts w:ascii="Times New Roman" w:hAnsi="Times New Roman" w:cs="Times New Roman"/>
-          <w:sz w:val="24"/>
-          <w:szCs w:val="24"/>
-        </w:rPr>
-        <w:t xml:space="preserve"> </w:t>
-      </w:r>
-      <w:r>
-        <w:rPr>
-          <w:rFonts w:ascii="Times New Roman" w:hAnsi="Times New Roman" w:cs="Times New Roman"/>
-          <w:sz w:val="24"/>
-          <w:szCs w:val="24"/>
-        </w:rPr>
-        <w:t>pelanggan.alamat, penjual.nama</w:t>
-      </w:r>
-    </w:p>
-    <w:p>
-      <w:pPr>
-        <w:pStyle w:val="ListParagraph"/>
-        <w:spacing w:line="360" w:lineRule="auto"/>
-        <w:rPr>
-          <w:rFonts w:ascii="Times New Roman" w:hAnsi="Times New Roman" w:cs="Times New Roman"/>
-          <w:sz w:val="24"/>
-          <w:szCs w:val="24"/>
-        </w:rPr>
-      </w:pPr>
-      <w:r>
-        <w:rPr>
-          <w:rFonts w:ascii="Times New Roman" w:hAnsi="Times New Roman" w:cs="Times New Roman"/>
-          <w:sz w:val="24"/>
-          <w:szCs w:val="24"/>
-        </w:rPr>
-        <w:t xml:space="preserve">FROM `jenis_obat` </w:t>
-      </w:r>
-    </w:p>
-    <w:p>
-      <w:pPr>
-        <w:pStyle w:val="ListParagraph"/>
-        <w:spacing w:line="360" w:lineRule="auto"/>
-        <w:rPr>
-          <w:rFonts w:ascii="Times New Roman" w:hAnsi="Times New Roman" w:cs="Times New Roman"/>
-          <w:sz w:val="24"/>
-          <w:szCs w:val="24"/>
-        </w:rPr>
-      </w:pPr>
-      <w:r>
-        <w:rPr>
-          <w:rFonts w:ascii="Times New Roman" w:hAnsi="Times New Roman" w:cs="Times New Roman"/>
-          <w:sz w:val="24"/>
-          <w:szCs w:val="24"/>
-        </w:rPr>
-        <w:t>JOIN obat ON obat.id_jenisobat = jenis_obat.id</w:t>
-      </w:r>
-    </w:p>
-    <w:p>
-      <w:pPr>
-        <w:pStyle w:val="ListParagraph"/>
-        <w:spacing w:line="360" w:lineRule="auto"/>
-        <w:rPr>
-          <w:rFonts w:ascii="Times New Roman" w:hAnsi="Times New Roman" w:cs="Times New Roman"/>
-          <w:sz w:val="24"/>
-          <w:szCs w:val="24"/>
-        </w:rPr>
-      </w:pPr>
-      <w:r>
-        <w:rPr>
-          <w:rFonts w:ascii="Times New Roman" w:hAnsi="Times New Roman" w:cs="Times New Roman"/>
-          <w:sz w:val="24"/>
-          <w:szCs w:val="24"/>
-        </w:rPr>
-        <w:t>JOIN transaksi ON transaksi.id_obat = obat.id</w:t>
-      </w:r>
-    </w:p>
-    <w:p>
-      <w:pPr>
-        <w:pStyle w:val="ListParagraph"/>
-        <w:spacing w:line="360" w:lineRule="auto"/>
-        <w:rPr>
-          <w:rFonts w:ascii="Times New Roman" w:hAnsi="Times New Roman" w:cs="Times New Roman"/>
-          <w:sz w:val="24"/>
-          <w:szCs w:val="24"/>
-        </w:rPr>
-      </w:pPr>
-      <w:r>
-        <w:rPr>
-          <w:rFonts w:ascii="Times New Roman" w:hAnsi="Times New Roman" w:cs="Times New Roman"/>
-          <w:sz w:val="24"/>
-          <w:szCs w:val="24"/>
-        </w:rPr>
-        <w:t>JOIN pelanggan ON pelanggan.id = transaksi.id_pelanggan</w:t>
-      </w:r>
-    </w:p>
-    <w:p>
-      <w:pPr>
-        <w:pStyle w:val="ListParagraph"/>
-        <w:spacing w:line="360" w:lineRule="auto"/>
-        <w:rPr>
-          <w:rFonts w:ascii="Times New Roman" w:hAnsi="Times New Roman" w:cs="Times New Roman"/>
-          <w:sz w:val="24"/>
-          <w:szCs w:val="24"/>
-        </w:rPr>
-      </w:pPr>
-      <w:r>
-        <w:rPr>
-          <w:rFonts w:ascii="Times New Roman" w:hAnsi="Times New Roman" w:cs="Times New Roman"/>
-          <w:sz w:val="24"/>
-          <w:szCs w:val="24"/>
-        </w:rPr>
-        <w:t>JOIN penjual ON penjual.id = transaksi.id_penjual</w:t>
+        <w:t>SELECT nama_pelanggan, jenis_kelamin, jumlah_obat, pajak, total_bayar,penjual.nama</w:t>
+      </w:r>
+    </w:p>
+    <w:p>
+      <w:pPr>
+        <w:pStyle w:val="ListParagraph"/>
+        <w:spacing w:line="360" w:lineRule="auto"/>
+        <w:rPr>
+          <w:rFonts w:ascii="Times New Roman" w:hAnsi="Times New Roman" w:cs="Times New Roman"/>
+          <w:sz w:val="24"/>
+          <w:szCs w:val="24"/>
+        </w:rPr>
+      </w:pPr>
+      <w:r>
+        <w:rPr>
+          <w:rFonts w:ascii="Times New Roman" w:hAnsi="Times New Roman" w:cs="Times New Roman"/>
+          <w:sz w:val="24"/>
+          <w:szCs w:val="24"/>
+        </w:rPr>
+        <w:t xml:space="preserve">FROM `pelanggan` </w:t>
+      </w:r>
+    </w:p>
+    <w:p>
+      <w:pPr>
+        <w:pStyle w:val="ListParagraph"/>
+        <w:spacing w:line="360" w:lineRule="auto"/>
+        <w:rPr>
+          <w:rFonts w:ascii="Times New Roman" w:hAnsi="Times New Roman" w:cs="Times New Roman"/>
+          <w:sz w:val="24"/>
+          <w:szCs w:val="24"/>
+        </w:rPr>
+      </w:pPr>
+      <w:r>
+        <w:rPr>
+          <w:rFonts w:ascii="Times New Roman" w:hAnsi="Times New Roman" w:cs="Times New Roman"/>
+          <w:sz w:val="24"/>
+          <w:szCs w:val="24"/>
+        </w:rPr>
+        <w:t xml:space="preserve">JOIN transaksi ON transaksi.id_pelanggan = pelanggan.id </w:t>
+      </w:r>
+    </w:p>
+    <w:p>
+      <w:pPr>
+        <w:pStyle w:val="ListParagraph"/>
+        <w:spacing w:line="360" w:lineRule="auto"/>
+        <w:rPr>
+          <w:rFonts w:ascii="Times New Roman" w:hAnsi="Times New Roman" w:cs="Times New Roman"/>
+          <w:sz w:val="24"/>
+          <w:szCs w:val="24"/>
+        </w:rPr>
+      </w:pPr>
+      <w:r>
+        <w:rPr>
+          <w:rFonts w:ascii="Times New Roman" w:hAnsi="Times New Roman" w:cs="Times New Roman"/>
+          <w:sz w:val="24"/>
+          <w:szCs w:val="24"/>
+        </w:rPr>
+        <w:t>JOIN penjual on penjual.id = transaksi.id_penjual</w:t>
       </w:r>
     </w:p>
     <w:p>
@@ -212,10 +142,10 @@
           <w:noProof/>
         </w:rPr>
         <w:drawing>
-          <wp:inline distT="0" distB="0" distL="0" distR="0" wp14:anchorId="6EACAD8D" wp14:editId="78C46E44">
-            <wp:extent cx="5667375" cy="2027176"/>
-            <wp:effectExtent l="0" t="0" r="0" b="0"/>
-            <wp:docPr id="1" name="Picture 1"/>
+          <wp:inline distT="0" distB="0" distL="0" distR="0" wp14:anchorId="1442831C" wp14:editId="56AC9346">
+            <wp:extent cx="5019675" cy="2419350"/>
+            <wp:effectExtent l="0" t="0" r="9525" b="0"/>
+            <wp:docPr id="3" name="Picture 3"/>
             <wp:cNvGraphicFramePr>
               <a:graphicFrameLocks xmlns:a="http://schemas.openxmlformats.org/drawingml/2006/main" noChangeAspect="1"/>
             </wp:cNvGraphicFramePr>
@@ -235,7 +165,7 @@
                   <pic:spPr>
                     <a:xfrm>
                       <a:off x="0" y="0"/>
-                      <a:ext cx="5674994" cy="2029901"/>
+                      <a:ext cx="5019675" cy="2419350"/>
                     </a:xfrm>
                     <a:prstGeom prst="rect">
                       <a:avLst/>
@@ -247,6 +177,376 @@
           </wp:inline>
         </w:drawing>
       </w:r>
+    </w:p>
+    <w:p>
+      <w:pPr>
+        <w:pStyle w:val="ListParagraph"/>
+        <w:numPr>
+          <w:ilvl w:val="0"/>
+          <w:numId w:val="1"/>
+        </w:numPr>
+        <w:spacing w:line="360" w:lineRule="auto"/>
+        <w:rPr>
+          <w:rFonts w:ascii="Times New Roman" w:hAnsi="Times New Roman" w:cs="Times New Roman"/>
+          <w:sz w:val="24"/>
+          <w:szCs w:val="24"/>
+        </w:rPr>
+      </w:pPr>
+      <w:r>
+        <w:rPr>
+          <w:rFonts w:ascii="Times New Roman" w:hAnsi="Times New Roman" w:cs="Times New Roman"/>
+          <w:sz w:val="24"/>
+          <w:szCs w:val="24"/>
+        </w:rPr>
+        <w:t xml:space="preserve">SELECT nama_obat, harga, jumlah_obat, pajak, total_bayar, </w:t>
+      </w:r>
+    </w:p>
+    <w:p>
+      <w:pPr>
+        <w:pStyle w:val="ListParagraph"/>
+        <w:spacing w:line="360" w:lineRule="auto"/>
+        <w:rPr>
+          <w:rFonts w:ascii="Times New Roman" w:hAnsi="Times New Roman" w:cs="Times New Roman"/>
+          <w:sz w:val="24"/>
+          <w:szCs w:val="24"/>
+        </w:rPr>
+      </w:pPr>
+      <w:r>
+        <w:rPr>
+          <w:rFonts w:ascii="Times New Roman" w:hAnsi="Times New Roman" w:cs="Times New Roman"/>
+          <w:sz w:val="24"/>
+          <w:szCs w:val="24"/>
+        </w:rPr>
+        <w:t xml:space="preserve">nama_pelanggan, jenis_kelamin, pelanggan.alamat </w:t>
+      </w:r>
+    </w:p>
+    <w:p>
+      <w:pPr>
+        <w:pStyle w:val="ListParagraph"/>
+        <w:spacing w:line="360" w:lineRule="auto"/>
+        <w:rPr>
+          <w:rFonts w:ascii="Times New Roman" w:hAnsi="Times New Roman" w:cs="Times New Roman"/>
+          <w:sz w:val="24"/>
+          <w:szCs w:val="24"/>
+        </w:rPr>
+      </w:pPr>
+      <w:r>
+        <w:rPr>
+          <w:rFonts w:ascii="Times New Roman" w:hAnsi="Times New Roman" w:cs="Times New Roman"/>
+          <w:sz w:val="24"/>
+          <w:szCs w:val="24"/>
+        </w:rPr>
+        <w:t xml:space="preserve">FROM `obat` </w:t>
+      </w:r>
+    </w:p>
+    <w:p>
+      <w:pPr>
+        <w:pStyle w:val="ListParagraph"/>
+        <w:spacing w:line="360" w:lineRule="auto"/>
+        <w:rPr>
+          <w:rFonts w:ascii="Times New Roman" w:hAnsi="Times New Roman" w:cs="Times New Roman"/>
+          <w:sz w:val="24"/>
+          <w:szCs w:val="24"/>
+        </w:rPr>
+      </w:pPr>
+      <w:r>
+        <w:rPr>
+          <w:rFonts w:ascii="Times New Roman" w:hAnsi="Times New Roman" w:cs="Times New Roman"/>
+          <w:sz w:val="24"/>
+          <w:szCs w:val="24"/>
+        </w:rPr>
+        <w:t xml:space="preserve">JOIN transaksi ON transaksi.id_obat = obat.id </w:t>
+      </w:r>
+    </w:p>
+    <w:p>
+      <w:pPr>
+        <w:pStyle w:val="ListParagraph"/>
+        <w:spacing w:line="360" w:lineRule="auto"/>
+        <w:rPr>
+          <w:rFonts w:ascii="Times New Roman" w:hAnsi="Times New Roman" w:cs="Times New Roman"/>
+          <w:sz w:val="24"/>
+          <w:szCs w:val="24"/>
+        </w:rPr>
+      </w:pPr>
+      <w:r>
+        <w:rPr>
+          <w:rFonts w:ascii="Times New Roman" w:hAnsi="Times New Roman" w:cs="Times New Roman"/>
+          <w:sz w:val="24"/>
+          <w:szCs w:val="24"/>
+        </w:rPr>
+        <w:t xml:space="preserve">JOIN pelanggan </w:t>
+      </w:r>
+      <w:r>
+        <w:rPr>
+          <w:rFonts w:ascii="Times New Roman" w:hAnsi="Times New Roman" w:cs="Times New Roman"/>
+          <w:sz w:val="24"/>
+          <w:szCs w:val="24"/>
+        </w:rPr>
+        <w:t>ON</w:t>
+      </w:r>
+      <w:r>
+        <w:rPr>
+          <w:rFonts w:ascii="Times New Roman" w:hAnsi="Times New Roman" w:cs="Times New Roman"/>
+          <w:sz w:val="24"/>
+          <w:szCs w:val="24"/>
+        </w:rPr>
+        <w:t xml:space="preserve"> pelanggan.id = transaksi.id_pelanggan </w:t>
+      </w:r>
+    </w:p>
+    <w:p>
+      <w:pPr>
+        <w:pStyle w:val="ListParagraph"/>
+        <w:spacing w:line="360" w:lineRule="auto"/>
+        <w:rPr>
+          <w:rFonts w:ascii="Times New Roman" w:hAnsi="Times New Roman" w:cs="Times New Roman"/>
+          <w:sz w:val="24"/>
+          <w:szCs w:val="24"/>
+        </w:rPr>
+      </w:pPr>
+      <w:r>
+        <w:rPr>
+          <w:rFonts w:ascii="Times New Roman" w:hAnsi="Times New Roman" w:cs="Times New Roman"/>
+          <w:sz w:val="24"/>
+          <w:szCs w:val="24"/>
+        </w:rPr>
+        <w:t xml:space="preserve">WHERE pelanggan.alamat LIKE '%Indramayu%' </w:t>
+      </w:r>
+    </w:p>
+    <w:p>
+      <w:pPr>
+        <w:pStyle w:val="ListParagraph"/>
+        <w:spacing w:line="360" w:lineRule="auto"/>
+        <w:rPr>
+          <w:rFonts w:ascii="Times New Roman" w:hAnsi="Times New Roman" w:cs="Times New Roman"/>
+          <w:sz w:val="24"/>
+          <w:szCs w:val="24"/>
+        </w:rPr>
+      </w:pPr>
+      <w:r>
+        <w:rPr>
+          <w:rFonts w:ascii="Times New Roman" w:hAnsi="Times New Roman" w:cs="Times New Roman"/>
+          <w:sz w:val="24"/>
+          <w:szCs w:val="24"/>
+        </w:rPr>
+        <w:t>ORDER BY pelanggan.id ASC</w:t>
+      </w:r>
+    </w:p>
+    <w:p>
+      <w:pPr>
+        <w:pStyle w:val="ListParagraph"/>
+        <w:spacing w:line="360" w:lineRule="auto"/>
+        <w:rPr>
+          <w:rFonts w:ascii="Times New Roman" w:hAnsi="Times New Roman" w:cs="Times New Roman"/>
+          <w:sz w:val="24"/>
+          <w:szCs w:val="24"/>
+        </w:rPr>
+        <w:sectPr>
+          <w:pgSz w:w="12240" w:h="15840"/>
+          <w:pgMar w:top="1440" w:right="1440" w:bottom="1440" w:left="1440" w:header="708" w:footer="708" w:gutter="0"/>
+          <w:cols w:space="708"/>
+          <w:docGrid w:linePitch="360"/>
+        </w:sectPr>
+      </w:pPr>
+      <w:r>
+        <w:rPr>
+          <w:noProof/>
+        </w:rPr>
+        <w:drawing>
+          <wp:inline distT="0" distB="0" distL="0" distR="0" wp14:anchorId="1F949D42" wp14:editId="65C14984">
+            <wp:extent cx="5943600" cy="630555"/>
+            <wp:effectExtent l="0" t="0" r="0" b="0"/>
+            <wp:docPr id="1" name="Picture 1"/>
+            <wp:cNvGraphicFramePr>
+              <a:graphicFrameLocks xmlns:a="http://schemas.openxmlformats.org/drawingml/2006/main" noChangeAspect="1"/>
+            </wp:cNvGraphicFramePr>
+            <a:graphic xmlns:a="http://schemas.openxmlformats.org/drawingml/2006/main">
+              <a:graphicData uri="http://schemas.openxmlformats.org/drawingml/2006/picture">
+                <pic:pic xmlns:pic="http://schemas.openxmlformats.org/drawingml/2006/picture">
+                  <pic:nvPicPr>
+                    <pic:cNvPr id="1" name=""/>
+                    <pic:cNvPicPr/>
+                  </pic:nvPicPr>
+                  <pic:blipFill>
+                    <a:blip r:embed="rId6"/>
+                    <a:stretch>
+                      <a:fillRect/>
+                    </a:stretch>
+                  </pic:blipFill>
+                  <pic:spPr>
+                    <a:xfrm>
+                      <a:off x="0" y="0"/>
+                      <a:ext cx="5943600" cy="630555"/>
+                    </a:xfrm>
+                    <a:prstGeom prst="rect">
+                      <a:avLst/>
+                    </a:prstGeom>
+                  </pic:spPr>
+                </pic:pic>
+              </a:graphicData>
+            </a:graphic>
+          </wp:inline>
+        </w:drawing>
+      </w:r>
+    </w:p>
+    <w:p>
+      <w:pPr>
+        <w:pStyle w:val="ListParagraph"/>
+        <w:numPr>
+          <w:ilvl w:val="0"/>
+          <w:numId w:val="1"/>
+        </w:numPr>
+        <w:spacing w:line="360" w:lineRule="auto"/>
+        <w:rPr>
+          <w:rFonts w:ascii="Times New Roman" w:hAnsi="Times New Roman" w:cs="Times New Roman"/>
+          <w:sz w:val="24"/>
+          <w:szCs w:val="24"/>
+        </w:rPr>
+      </w:pPr>
+      <w:r>
+        <w:rPr>
+          <w:rFonts w:ascii="Times New Roman" w:hAnsi="Times New Roman" w:cs="Times New Roman"/>
+          <w:sz w:val="24"/>
+          <w:szCs w:val="24"/>
+        </w:rPr>
+        <w:lastRenderedPageBreak/>
+        <w:t>SELECT DISTINCT(pelanggan.jenis_kelamin) AS jenis_kelamin, COUNT(pelanggan.jenis_kelamin) AS jumlah</w:t>
+      </w:r>
+    </w:p>
+    <w:p>
+      <w:pPr>
+        <w:pStyle w:val="ListParagraph"/>
+        <w:spacing w:line="360" w:lineRule="auto"/>
+        <w:rPr>
+          <w:rFonts w:ascii="Times New Roman" w:hAnsi="Times New Roman" w:cs="Times New Roman"/>
+          <w:sz w:val="24"/>
+          <w:szCs w:val="24"/>
+        </w:rPr>
+      </w:pPr>
+      <w:r>
+        <w:rPr>
+          <w:rFonts w:ascii="Times New Roman" w:hAnsi="Times New Roman" w:cs="Times New Roman"/>
+          <w:sz w:val="24"/>
+          <w:szCs w:val="24"/>
+        </w:rPr>
+        <w:t xml:space="preserve">FROM `obat` </w:t>
+      </w:r>
+    </w:p>
+    <w:p>
+      <w:pPr>
+        <w:pStyle w:val="ListParagraph"/>
+        <w:spacing w:line="360" w:lineRule="auto"/>
+        <w:rPr>
+          <w:rFonts w:ascii="Times New Roman" w:hAnsi="Times New Roman" w:cs="Times New Roman"/>
+          <w:sz w:val="24"/>
+          <w:szCs w:val="24"/>
+        </w:rPr>
+      </w:pPr>
+      <w:r>
+        <w:rPr>
+          <w:rFonts w:ascii="Times New Roman" w:hAnsi="Times New Roman" w:cs="Times New Roman"/>
+          <w:sz w:val="24"/>
+          <w:szCs w:val="24"/>
+        </w:rPr>
+        <w:t xml:space="preserve">JOIN transaksi ON transaksi.id_obat = obat.id </w:t>
+      </w:r>
+    </w:p>
+    <w:p>
+      <w:pPr>
+        <w:pStyle w:val="ListParagraph"/>
+        <w:spacing w:line="360" w:lineRule="auto"/>
+        <w:rPr>
+          <w:rFonts w:ascii="Times New Roman" w:hAnsi="Times New Roman" w:cs="Times New Roman"/>
+          <w:sz w:val="24"/>
+          <w:szCs w:val="24"/>
+        </w:rPr>
+      </w:pPr>
+      <w:r>
+        <w:rPr>
+          <w:rFonts w:ascii="Times New Roman" w:hAnsi="Times New Roman" w:cs="Times New Roman"/>
+          <w:sz w:val="24"/>
+          <w:szCs w:val="24"/>
+        </w:rPr>
+        <w:t xml:space="preserve">JOIN pelanggan ON pelanggan.id = transaksi.id_pelanggan </w:t>
+      </w:r>
+    </w:p>
+    <w:p>
+      <w:pPr>
+        <w:pStyle w:val="ListParagraph"/>
+        <w:spacing w:line="360" w:lineRule="auto"/>
+        <w:rPr>
+          <w:rFonts w:ascii="Times New Roman" w:hAnsi="Times New Roman" w:cs="Times New Roman"/>
+          <w:sz w:val="24"/>
+          <w:szCs w:val="24"/>
+        </w:rPr>
+      </w:pPr>
+      <w:r>
+        <w:rPr>
+          <w:rFonts w:ascii="Times New Roman" w:hAnsi="Times New Roman" w:cs="Times New Roman"/>
+          <w:sz w:val="24"/>
+          <w:szCs w:val="24"/>
+        </w:rPr>
+        <w:t>GROUP BY pelanggan.jenis_kelamin</w:t>
+      </w:r>
+    </w:p>
+    <w:p>
+      <w:pPr>
+        <w:pStyle w:val="ListParagraph"/>
+        <w:spacing w:line="360" w:lineRule="auto"/>
+        <w:rPr>
+          <w:noProof/>
+        </w:rPr>
+      </w:pPr>
+      <w:r>
+        <w:rPr>
+          <w:noProof/>
+        </w:rPr>
+        <w:drawing>
+          <wp:inline distT="0" distB="0" distL="0" distR="0" wp14:anchorId="212BAF41" wp14:editId="23EF26B5">
+            <wp:extent cx="1647825" cy="762000"/>
+            <wp:effectExtent l="0" t="0" r="9525" b="0"/>
+            <wp:docPr id="5" name="Picture 5"/>
+            <wp:cNvGraphicFramePr>
+              <a:graphicFrameLocks xmlns:a="http://schemas.openxmlformats.org/drawingml/2006/main" noChangeAspect="1"/>
+            </wp:cNvGraphicFramePr>
+            <a:graphic xmlns:a="http://schemas.openxmlformats.org/drawingml/2006/main">
+              <a:graphicData uri="http://schemas.openxmlformats.org/drawingml/2006/picture">
+                <pic:pic xmlns:pic="http://schemas.openxmlformats.org/drawingml/2006/picture">
+                  <pic:nvPicPr>
+                    <pic:cNvPr id="1" name=""/>
+                    <pic:cNvPicPr/>
+                  </pic:nvPicPr>
+                  <pic:blipFill>
+                    <a:blip r:embed="rId7"/>
+                    <a:stretch>
+                      <a:fillRect/>
+                    </a:stretch>
+                  </pic:blipFill>
+                  <pic:spPr>
+                    <a:xfrm>
+                      <a:off x="0" y="0"/>
+                      <a:ext cx="1647825" cy="762000"/>
+                    </a:xfrm>
+                    <a:prstGeom prst="rect">
+                      <a:avLst/>
+                    </a:prstGeom>
+                  </pic:spPr>
+                </pic:pic>
+              </a:graphicData>
+            </a:graphic>
+          </wp:inline>
+        </w:drawing>
+      </w:r>
+    </w:p>
+    <w:p>
+      <w:pPr>
+        <w:pStyle w:val="ListParagraph"/>
+        <w:spacing w:line="360" w:lineRule="auto"/>
+        <w:rPr>
+          <w:rFonts w:ascii="Times New Roman" w:hAnsi="Times New Roman" w:cs="Times New Roman"/>
+          <w:sz w:val="24"/>
+          <w:szCs w:val="24"/>
+        </w:rPr>
+      </w:pPr>
     </w:p>
     <w:sectPr>
       <w:pgSz w:w="12240" w:h="15840"/>

</xml_diff>